<commit_message>
Agregado hacer una portada a partir de una plantilla
</commit_message>
<xml_diff>
--- a/recursos/portada.docx
+++ b/recursos/portada.docx
@@ -10,12 +10,21 @@
           <w:szCs w:val="32"/>
         </w:rPr>
       </w:pPr>
+      <w:proofErr w:type="gramStart"/>
       <w:r>
         <w:rPr>
           <w:sz w:val="40"/>
           <w:szCs w:val="32"/>
         </w:rPr>
-        <w:t>Universidad  de El Salvador</w:t>
+        <w:t>Universidad  de</w:t>
+      </w:r>
+      <w:proofErr w:type="gramEnd"/>
+      <w:r>
+        <w:rPr>
+          <w:sz w:val="40"/>
+          <w:szCs w:val="32"/>
+        </w:rPr>
+        <w:t xml:space="preserve"> El Salvador</w:t>
       </w:r>
     </w:p>
     <w:p>
@@ -185,26 +194,31 @@
           <w:sz w:val="32"/>
           <w:szCs w:val="32"/>
         </w:rPr>
-        <w:t>Asignatura:</w:t>
-      </w:r>
-    </w:p>
-    <w:p>
-      <w:pPr>
-        <w:jc w:val="center"/>
-        <w:rPr>
-          <w:sz w:val="32"/>
-          <w:szCs w:val="32"/>
-        </w:rPr>
-      </w:pPr>
-    </w:p>
-    <w:p>
-      <w:pPr>
-        <w:jc w:val="center"/>
-        <w:rPr>
-          <w:sz w:val="32"/>
-          <w:szCs w:val="32"/>
-        </w:rPr>
-      </w:pPr>
+        <w:t>Asignatura</w:t>
+      </w:r>
+      <w:r>
+        <w:rPr>
+          <w:sz w:val="32"/>
+          <w:szCs w:val="32"/>
+        </w:rPr>
+        <w:t>:</w:t>
+      </w:r>
+    </w:p>
+    <w:p>
+      <w:pPr>
+        <w:jc w:val="center"/>
+        <w:rPr>
+          <w:sz w:val="32"/>
+          <w:szCs w:val="32"/>
+        </w:rPr>
+      </w:pPr>
+      <w:r>
+        <w:rPr>
+          <w:sz w:val="32"/>
+          <w:szCs w:val="32"/>
+        </w:rPr>
+        <w:t xml:space="preserve">prueba</w:t>
+      </w:r>
     </w:p>
     <w:p>
       <w:pPr>
@@ -239,40 +253,31 @@
           <w:szCs w:val="32"/>
         </w:rPr>
       </w:pPr>
-    </w:p>
-    <w:p>
-      <w:pPr>
-        <w:jc w:val="center"/>
-        <w:rPr>
-          <w:sz w:val="32"/>
-          <w:szCs w:val="32"/>
-        </w:rPr>
-      </w:pPr>
-    </w:p>
-    <w:p>
-      <w:pPr>
-        <w:jc w:val="center"/>
-        <w:rPr>
-          <w:sz w:val="32"/>
-          <w:szCs w:val="32"/>
-        </w:rPr>
-      </w:pPr>
-    </w:p>
-    <w:p>
-      <w:pPr>
-        <w:jc w:val="center"/>
-        <w:rPr>
-          <w:sz w:val="32"/>
-          <w:szCs w:val="32"/>
-        </w:rPr>
-      </w:pPr>
-      <w:r>
-        <w:rPr>
-          <w:sz w:val="32"/>
-          <w:szCs w:val="32"/>
-        </w:rPr>
-        <w:t>Alumno:</w:t>
-      </w:r>
+      <w:r>
+        <w:rPr>
+          <w:sz w:val="32"/>
+          <w:szCs w:val="32"/>
+        </w:rPr>
+        <w:t xml:space="preserve">Tema re loco</w:t>
+      </w:r>
+    </w:p>
+    <w:p>
+      <w:pPr>
+        <w:jc w:val="center"/>
+        <w:rPr>
+          <w:sz w:val="32"/>
+          <w:szCs w:val="32"/>
+        </w:rPr>
+      </w:pPr>
+    </w:p>
+    <w:p>
+      <w:pPr>
+        <w:jc w:val="center"/>
+        <w:rPr>
+          <w:sz w:val="32"/>
+          <w:szCs w:val="32"/>
+        </w:rPr>
+      </w:pPr>
       <w:r>
         <w:rPr>
           <w:sz w:val="32"/>
@@ -307,60 +312,208 @@
           <w:szCs w:val="32"/>
         </w:rPr>
         <w:tab/>
-        <w:t>Carnet:</w:t>
-      </w:r>
-    </w:p>
-    <w:p>
-      <w:pPr>
-        <w:jc w:val="center"/>
-        <w:rPr>
-          <w:sz w:val="32"/>
-          <w:szCs w:val="32"/>
-        </w:rPr>
-      </w:pPr>
-    </w:p>
-    <w:p>
-      <w:pPr>
-        <w:jc w:val="center"/>
-        <w:rPr>
-          <w:sz w:val="32"/>
-          <w:szCs w:val="32"/>
-        </w:rPr>
-      </w:pPr>
-    </w:p>
-    <w:p>
-      <w:pPr>
-        <w:jc w:val="center"/>
-        <w:rPr>
-          <w:sz w:val="32"/>
-          <w:szCs w:val="32"/>
-        </w:rPr>
-      </w:pPr>
-    </w:p>
-    <w:p>
-      <w:pPr>
-        <w:jc w:val="center"/>
-        <w:rPr>
-          <w:sz w:val="32"/>
-          <w:szCs w:val="32"/>
-        </w:rPr>
-      </w:pPr>
-      <w:r>
-        <w:rPr>
-          <w:sz w:val="32"/>
-          <w:szCs w:val="32"/>
-        </w:rPr>
-        <w:t>Cátedra:</w:t>
-      </w:r>
-    </w:p>
-    <w:p>
-      <w:pPr>
-        <w:jc w:val="center"/>
-        <w:rPr>
-          <w:sz w:val="32"/>
-          <w:szCs w:val="32"/>
-        </w:rPr>
-      </w:pPr>
+      </w:r>
+    </w:p>
+    <w:tbl>
+      <w:tblPr>
+        <w:tblStyle w:val="Tablaconcuadrcula"/>
+        <w:tblW w:w="0" w:type="auto"/>
+        <w:tblLook w:val="04A0" w:firstRow="1" w:lastRow="0" w:firstColumn="1" w:lastColumn="0" w:noHBand="0" w:noVBand="1"/>
+      </w:tblPr>
+      <w:tblGrid>
+        <w:gridCol w:w="6655"/>
+        <w:gridCol w:w="3307"/>
+      </w:tblGrid>
+      <w:tr>
+        <w:tc>
+          <w:tcPr>
+            <w:tcW w:w="6655" w:type="dxa"/>
+            <w:tcBorders>
+              <w:top w:val="nil"/>
+              <w:left w:val="nil"/>
+              <w:bottom w:val="nil"/>
+              <w:right w:val="nil"/>
+            </w:tcBorders>
+          </w:tcPr>
+          <w:p>
+            <w:pPr>
+              <w:jc w:val="center"/>
+              <w:rPr>
+                <w:sz w:val="32"/>
+                <w:szCs w:val="32"/>
+              </w:rPr>
+            </w:pPr>
+            <w:r>
+              <w:rPr>
+                <w:sz w:val="32"/>
+                <w:szCs w:val="32"/>
+              </w:rPr>
+              <w:t>Alumno:</w:t>
+            </w:r>
+          </w:p>
+        </w:tc>
+        <w:tc>
+          <w:tcPr>
+            <w:tcW w:w="3307" w:type="dxa"/>
+            <w:tcBorders>
+              <w:top w:val="nil"/>
+              <w:left w:val="nil"/>
+              <w:bottom w:val="nil"/>
+              <w:right w:val="nil"/>
+            </w:tcBorders>
+          </w:tcPr>
+          <w:p>
+            <w:pPr>
+              <w:jc w:val="center"/>
+              <w:rPr>
+                <w:sz w:val="32"/>
+                <w:szCs w:val="32"/>
+              </w:rPr>
+            </w:pPr>
+            <w:r>
+              <w:rPr>
+                <w:sz w:val="32"/>
+                <w:szCs w:val="32"/>
+              </w:rPr>
+              <w:t>Carnet:</w:t>
+            </w:r>
+          </w:p>
+        </w:tc>
+      </w:tr>
+      <w:tr>
+        <w:tc>
+          <w:tcPr>
+            <w:tcW w:w="6655" w:type="dxa"/>
+            <w:tcBorders>
+              <w:top w:val="nil"/>
+              <w:left w:val="nil"/>
+              <w:bottom w:val="nil"/>
+              <w:right w:val="nil"/>
+            </w:tcBorders>
+          </w:tcPr>
+          <w:p>
+            <w:pPr>
+              <w:rPr>
+                <w:sz w:val="32"/>
+                <w:szCs w:val="32"/>
+              </w:rPr>
+            </w:pPr>
+            <w:r>
+              <w:rPr>
+                <w:sz w:val="32"/>
+                <w:szCs w:val="32"/>
+              </w:rPr>
+              <w:t/>
+            </w:r>
+            <w:r>
+              <w:rPr>
+                <w:sz w:val="32"/>
+                <w:szCs w:val="32"/>
+              </w:rPr>
+              <w:t xml:space="preserve">, </w:t>
+            </w:r>
+            <w:r>
+              <w:rPr>
+                <w:sz w:val="32"/>
+                <w:szCs w:val="32"/>
+              </w:rPr>
+              <w:t/>
+            </w:r>
+          </w:p>
+        </w:tc>
+        <w:tc>
+          <w:tcPr>
+            <w:tcW w:w="3307" w:type="dxa"/>
+            <w:tcBorders>
+              <w:top w:val="nil"/>
+              <w:left w:val="nil"/>
+              <w:bottom w:val="nil"/>
+              <w:right w:val="nil"/>
+            </w:tcBorders>
+          </w:tcPr>
+          <w:p>
+            <w:pPr>
+              <w:jc w:val="center"/>
+              <w:rPr>
+                <w:sz w:val="32"/>
+                <w:szCs w:val="32"/>
+              </w:rPr>
+            </w:pPr>
+            <w:r>
+              <w:rPr>
+                <w:sz w:val="32"/>
+                <w:szCs w:val="32"/>
+              </w:rPr>
+              <w:t/>
+            </w:r>
+          </w:p>
+        </w:tc>
+      </w:tr>
+    </w:tbl>
+    <w:p>
+      <w:pPr>
+        <w:rPr>
+          <w:sz w:val="32"/>
+          <w:szCs w:val="32"/>
+        </w:rPr>
+      </w:pPr>
+    </w:p>
+    <w:p>
+      <w:pPr>
+        <w:jc w:val="center"/>
+        <w:rPr>
+          <w:sz w:val="32"/>
+          <w:szCs w:val="32"/>
+        </w:rPr>
+      </w:pPr>
+    </w:p>
+    <w:p>
+      <w:pPr>
+        <w:jc w:val="center"/>
+        <w:rPr>
+          <w:sz w:val="32"/>
+          <w:szCs w:val="32"/>
+        </w:rPr>
+      </w:pPr>
+    </w:p>
+    <w:p>
+      <w:pPr>
+        <w:jc w:val="center"/>
+        <w:rPr>
+          <w:sz w:val="32"/>
+          <w:szCs w:val="32"/>
+        </w:rPr>
+      </w:pPr>
+      <w:r>
+        <w:rPr>
+          <w:sz w:val="32"/>
+          <w:szCs w:val="32"/>
+        </w:rPr>
+        <w:t>Docente</w:t>
+      </w:r>
+      <w:r>
+        <w:rPr>
+          <w:sz w:val="32"/>
+          <w:szCs w:val="32"/>
+        </w:rPr>
+        <w:t>:</w:t>
+      </w:r>
+    </w:p>
+    <w:p>
+      <w:pPr>
+        <w:jc w:val="center"/>
+        <w:rPr>
+          <w:sz w:val="32"/>
+          <w:szCs w:val="32"/>
+        </w:rPr>
+      </w:pPr>
+      <w:r>
+        <w:rPr>
+          <w:sz w:val="32"/>
+          <w:szCs w:val="32"/>
+        </w:rPr>
+        <w:t/>
+      </w:r>
     </w:p>
     <w:p>
       <w:pPr>
@@ -404,6 +557,13 @@
           <w:szCs w:val="32"/>
         </w:rPr>
       </w:pPr>
+      <w:r>
+        <w:rPr>
+          <w:sz w:val="32"/>
+          <w:szCs w:val="32"/>
+        </w:rPr>
+        <w:t xml:space="preserve">30-9-2021 </w:t>
+      </w:r>
     </w:p>
     <w:p>
       <w:pPr>
@@ -918,6 +1078,22 @@
       <w:suppressLineNumbers/>
     </w:pPr>
   </w:style>
+  <w:style w:type="table" w:styleId="Tablaconcuadrcula">
+    <w:name w:val="Table Grid"/>
+    <w:basedOn w:val="Tablanormal"/>
+    <w:uiPriority w:val="39"/>
+    <w:rsid w:val="009D5421"/>
+    <w:tblPr>
+      <w:tblBorders>
+        <w:top w:val="single" w:sz="4" w:space="0" w:color="auto"/>
+        <w:left w:val="single" w:sz="4" w:space="0" w:color="auto"/>
+        <w:bottom w:val="single" w:sz="4" w:space="0" w:color="auto"/>
+        <w:right w:val="single" w:sz="4" w:space="0" w:color="auto"/>
+        <w:insideH w:val="single" w:sz="4" w:space="0" w:color="auto"/>
+        <w:insideV w:val="single" w:sz="4" w:space="0" w:color="auto"/>
+      </w:tblBorders>
+    </w:tblPr>
+  </w:style>
 </w:styles>
 </file>
 

</xml_diff>